<commit_message>
Cambios realizados para probar funcionamiento de Github con VSCode.
</commit_message>
<xml_diff>
--- a/documentacion-dom.docx
+++ b/documentacion-dom.docx
@@ -455,20 +455,15 @@
       </w:r>
     </w:p>
     <w:p>
-      <w:pPr>
-        <w:rPr>
-          <w:b/>
-          <w:bCs/>
-        </w:rPr>
-      </w:pPr>
-    </w:p>
-    <w:p>
-      <w:pPr>
-        <w:rPr>
-          <w:b/>
-          <w:bCs/>
-        </w:rPr>
-      </w:pPr>
+      <w:r>
+        <w:t>En este trabajo, se trabajará con maquetados previamente creados para aprender acerca del uso de elementos con el DOM usando la terminal ya sea de VSC o del navegador, comprendiendo varias funciones como búsqueda, sustitución, etc.</w:t>
+      </w:r>
+    </w:p>
+    <w:p/>
+    <w:p>
+      <w:r>
+        <w:t>El objetivo de esto ejercicios es optimizar el trabajo de desarrollo de páginas web al facilitar y agilizar el trabajo de varias partes del documento por medio de comandos específicos con el propósito de mejorar la codificación del código.</w:t>
+      </w:r>
     </w:p>
     <w:p>
       <w:pPr>
@@ -487,13 +482,18 @@
       </w:pPr>
     </w:p>
     <w:p>
+      <w:r>
+        <w:t xml:space="preserve">Usando el maquetado de </w:t>
+      </w:r>
+      <w:r>
+        <w:t xml:space="preserve">una actividad anterior, se crean varias etiquetas, elementos, lista, etc. para trabajar con la actividad: </w:t>
+      </w:r>
+    </w:p>
+    <w:p>
       <w:pPr>
         <w:pStyle w:val="Ttulo2"/>
       </w:pPr>
       <w:r>
-        <w:t>Usando el maquetado de la actividad 3:</w:t>
-      </w:r>
-      <w:r>
         <w:br/>
       </w:r>
       <w:r>
@@ -501,10 +501,10 @@
           <w:noProof/>
         </w:rPr>
         <w:drawing>
-          <wp:inline distT="0" distB="0" distL="0" distR="0" wp14:anchorId="2A287BD3" wp14:editId="12D14BCB">
-            <wp:extent cx="5612130" cy="2015490"/>
-            <wp:effectExtent l="0" t="0" r="7620" b="3810"/>
-            <wp:docPr id="1081859409" name="Imagen 1"/>
+          <wp:inline distT="0" distB="0" distL="0" distR="0" wp14:anchorId="3EA883B9" wp14:editId="61D2367B">
+            <wp:extent cx="4134427" cy="3839111"/>
+            <wp:effectExtent l="0" t="0" r="0" b="9525"/>
+            <wp:docPr id="818357387" name="Imagen 1"/>
             <wp:cNvGraphicFramePr>
               <a:graphicFrameLocks xmlns:a="http://schemas.openxmlformats.org/drawingml/2006/main" noChangeAspect="1"/>
             </wp:cNvGraphicFramePr>
@@ -512,7 +512,7 @@
               <a:graphicData uri="http://schemas.openxmlformats.org/drawingml/2006/picture">
                 <pic:pic xmlns:pic="http://schemas.openxmlformats.org/drawingml/2006/picture">
                   <pic:nvPicPr>
-                    <pic:cNvPr id="1081859409" name=""/>
+                    <pic:cNvPr id="818357387" name=""/>
                     <pic:cNvPicPr/>
                   </pic:nvPicPr>
                   <pic:blipFill>
@@ -524,7 +524,7 @@
                   <pic:spPr>
                     <a:xfrm>
                       <a:off x="0" y="0"/>
-                      <a:ext cx="5612130" cy="2015490"/>
+                      <a:ext cx="4134427" cy="3839111"/>
                     </a:xfrm>
                     <a:prstGeom prst="rect">
                       <a:avLst/>
@@ -552,13 +552,45 @@
           <w:bCs/>
         </w:rPr>
       </w:pPr>
-      <w:r>
-        <w:rPr>
-          <w:b/>
-          <w:bCs/>
-        </w:rPr>
-        <w:t>Dentro de la terminal del navegador:</w:t>
-      </w:r>
+    </w:p>
+    <w:p>
+      <w:pPr>
+        <w:rPr>
+          <w:b/>
+          <w:bCs/>
+        </w:rPr>
+      </w:pPr>
+    </w:p>
+    <w:p>
+      <w:r>
+        <w:lastRenderedPageBreak/>
+        <w:t>Dentro de la terminal del navegador</w:t>
+      </w:r>
+      <w:r>
+        <w:t xml:space="preserve">, se ejecuta el comando dado por la actividad, el cual cambiará el texto que se encuentra en la etiqueta &lt;p&gt; con la id </w:t>
+      </w:r>
+      <w:r>
+        <w:rPr>
+          <w:b/>
+          <w:bCs/>
+        </w:rPr>
+        <w:t>demo</w:t>
+      </w:r>
+      <w:r>
+        <w:rPr>
+          <w:b/>
+          <w:bCs/>
+        </w:rPr>
+        <w:t>.</w:t>
+      </w:r>
+    </w:p>
+    <w:p>
+      <w:pPr>
+        <w:rPr>
+          <w:b/>
+          <w:bCs/>
+        </w:rPr>
+      </w:pPr>
     </w:p>
     <w:p>
       <w:pPr>
@@ -574,10 +606,18 @@
           <w:noProof/>
         </w:rPr>
         <w:drawing>
-          <wp:inline distT="0" distB="0" distL="0" distR="0" wp14:anchorId="50A76071" wp14:editId="402BA9B7">
-            <wp:extent cx="5525271" cy="3124636"/>
+          <wp:anchor distT="0" distB="0" distL="114300" distR="114300" simplePos="0" relativeHeight="251658240" behindDoc="0" locked="0" layoutInCell="1" allowOverlap="1" wp14:anchorId="6B488DFA" wp14:editId="07E48E79">
+            <wp:simplePos x="0" y="0"/>
+            <wp:positionH relativeFrom="margin">
+              <wp:align>left</wp:align>
+            </wp:positionH>
+            <wp:positionV relativeFrom="paragraph">
+              <wp:posOffset>3810</wp:posOffset>
+            </wp:positionV>
+            <wp:extent cx="3869690" cy="2881630"/>
             <wp:effectExtent l="0" t="0" r="0" b="0"/>
-            <wp:docPr id="472489819" name="Imagen 1"/>
+            <wp:wrapSquare wrapText="bothSides"/>
+            <wp:docPr id="1534730027" name="Imagen 1"/>
             <wp:cNvGraphicFramePr>
               <a:graphicFrameLocks xmlns:a="http://schemas.openxmlformats.org/drawingml/2006/main" noChangeAspect="1"/>
             </wp:cNvGraphicFramePr>
@@ -585,11 +625,17 @@
               <a:graphicData uri="http://schemas.openxmlformats.org/drawingml/2006/picture">
                 <pic:pic xmlns:pic="http://schemas.openxmlformats.org/drawingml/2006/picture">
                   <pic:nvPicPr>
-                    <pic:cNvPr id="472489819" name=""/>
+                    <pic:cNvPr id="1534730027" name=""/>
                     <pic:cNvPicPr/>
                   </pic:nvPicPr>
                   <pic:blipFill>
-                    <a:blip r:embed="rId14"/>
+                    <a:blip r:embed="rId14">
+                      <a:extLst>
+                        <a:ext uri="{28A0092B-C50C-407E-A947-70E740481C1C}">
+                          <a14:useLocalDpi xmlns:a14="http://schemas.microsoft.com/office/drawing/2010/main" val="0"/>
+                        </a:ext>
+                      </a:extLst>
+                    </a:blip>
                     <a:stretch>
                       <a:fillRect/>
                     </a:stretch>
@@ -597,7 +643,7 @@
                   <pic:spPr>
                     <a:xfrm>
                       <a:off x="0" y="0"/>
-                      <a:ext cx="5525271" cy="3124636"/>
+                      <a:ext cx="3873680" cy="2884800"/>
                     </a:xfrm>
                     <a:prstGeom prst="rect">
                       <a:avLst/>
@@ -606,7 +652,13 @@
                 </pic:pic>
               </a:graphicData>
             </a:graphic>
-          </wp:inline>
+            <wp14:sizeRelH relativeFrom="margin">
+              <wp14:pctWidth>0</wp14:pctWidth>
+            </wp14:sizeRelH>
+            <wp14:sizeRelV relativeFrom="margin">
+              <wp14:pctHeight>0</wp14:pctHeight>
+            </wp14:sizeRelV>
+          </wp:anchor>
         </w:drawing>
       </w:r>
     </w:p>
@@ -633,61 +685,125 @@
           <w:bCs/>
         </w:rPr>
       </w:pPr>
-      <w:r>
-        <w:rPr>
-          <w:b/>
-          <w:bCs/>
-        </w:rPr>
-        <w:lastRenderedPageBreak/>
-        <w:t xml:space="preserve">Se crea una etiqueta </w:t>
-      </w:r>
-      <w:r>
-        <w:rPr>
-          <w:b/>
-          <w:bCs/>
-        </w:rPr>
-        <w:t>&lt;</w:t>
-      </w:r>
-      <w:r>
-        <w:rPr>
-          <w:b/>
-          <w:bCs/>
-        </w:rPr>
-        <w:t>p</w:t>
-      </w:r>
-      <w:r>
-        <w:rPr>
-          <w:b/>
-          <w:bCs/>
-        </w:rPr>
-        <w:t>&gt; y &lt;h1&gt;</w:t>
-      </w:r>
-      <w:r>
-        <w:rPr>
-          <w:b/>
-          <w:bCs/>
-        </w:rPr>
-        <w:t>:</w:t>
-      </w:r>
-    </w:p>
-    <w:p>
-      <w:pPr>
-        <w:rPr>
-          <w:b/>
-          <w:bCs/>
-        </w:rPr>
-      </w:pPr>
-      <w:r>
-        <w:rPr>
-          <w:b/>
-          <w:bCs/>
-          <w:noProof/>
+    </w:p>
+    <w:p>
+      <w:pPr>
+        <w:rPr>
+          <w:b/>
+          <w:bCs/>
+        </w:rPr>
+      </w:pPr>
+    </w:p>
+    <w:p>
+      <w:pPr>
+        <w:rPr>
+          <w:b/>
+          <w:bCs/>
+        </w:rPr>
+      </w:pPr>
+    </w:p>
+    <w:p>
+      <w:pPr>
+        <w:rPr>
+          <w:b/>
+          <w:bCs/>
+        </w:rPr>
+      </w:pPr>
+    </w:p>
+    <w:p>
+      <w:pPr>
+        <w:rPr>
+          <w:b/>
+          <w:bCs/>
+        </w:rPr>
+      </w:pPr>
+    </w:p>
+    <w:p>
+      <w:pPr>
+        <w:rPr>
+          <w:b/>
+          <w:bCs/>
+        </w:rPr>
+      </w:pPr>
+    </w:p>
+    <w:p>
+      <w:pPr>
+        <w:rPr>
+          <w:b/>
+          <w:bCs/>
+        </w:rPr>
+      </w:pPr>
+    </w:p>
+    <w:p>
+      <w:pPr>
+        <w:rPr>
+          <w:b/>
+          <w:bCs/>
+        </w:rPr>
+      </w:pPr>
+    </w:p>
+    <w:p>
+      <w:pPr>
+        <w:rPr>
+          <w:b/>
+          <w:bCs/>
+        </w:rPr>
+      </w:pPr>
+    </w:p>
+    <w:p>
+      <w:pPr>
+        <w:rPr>
+          <w:b/>
+          <w:bCs/>
+        </w:rPr>
+      </w:pPr>
+    </w:p>
+    <w:p>
+      <w:pPr>
+        <w:rPr>
+          <w:b/>
+          <w:bCs/>
+        </w:rPr>
+      </w:pPr>
+    </w:p>
+    <w:p>
+      <w:pPr>
+        <w:rPr>
+          <w:b/>
+          <w:bCs/>
+        </w:rPr>
+      </w:pPr>
+    </w:p>
+    <w:p>
+      <w:r>
+        <w:t>Luego se ejecutará otro comando que busca cual es el elemento que tiene la id Intro.</w:t>
+      </w:r>
+    </w:p>
+    <w:p>
+      <w:pPr>
+        <w:rPr>
+          <w:b/>
+          <w:bCs/>
+        </w:rPr>
+      </w:pPr>
+    </w:p>
+    <w:p>
+      <w:pPr>
+        <w:rPr>
+          <w:b/>
+          <w:bCs/>
+        </w:rPr>
+      </w:pPr>
+      <w:r>
+        <w:rPr>
+          <w:b/>
+          <w:bCs/>
         </w:rPr>
         <w:drawing>
-          <wp:inline distT="0" distB="0" distL="0" distR="0" wp14:anchorId="17C44E28" wp14:editId="5E2BB213">
-            <wp:extent cx="5612130" cy="2591435"/>
-            <wp:effectExtent l="0" t="0" r="7620" b="0"/>
-            <wp:docPr id="1795537713" name="Imagen 1"/>
+          <wp:inline distT="0" distB="0" distL="0" distR="0" wp14:anchorId="3195E6EB" wp14:editId="5DE9191B">
+            <wp:extent cx="2889674" cy="3083442"/>
+            <wp:effectExtent l="0" t="0" r="6350" b="3175"/>
+            <wp:docPr id="544914131" name="Imagen 1"/>
             <wp:cNvGraphicFramePr>
               <a:graphicFrameLocks xmlns:a="http://schemas.openxmlformats.org/drawingml/2006/main" noChangeAspect="1"/>
             </wp:cNvGraphicFramePr>
@@ -695,7 +811,7 @@
               <a:graphicData uri="http://schemas.openxmlformats.org/drawingml/2006/picture">
                 <pic:pic xmlns:pic="http://schemas.openxmlformats.org/drawingml/2006/picture">
                   <pic:nvPicPr>
-                    <pic:cNvPr id="1795537713" name=""/>
+                    <pic:cNvPr id="544914131" name=""/>
                     <pic:cNvPicPr/>
                   </pic:nvPicPr>
                   <pic:blipFill>
@@ -707,7 +823,7 @@
                   <pic:spPr>
                     <a:xfrm>
                       <a:off x="0" y="0"/>
-                      <a:ext cx="5612130" cy="2591435"/>
+                      <a:ext cx="2894671" cy="3088774"/>
                     </a:xfrm>
                     <a:prstGeom prst="rect">
                       <a:avLst/>
@@ -722,31 +838,933 @@
     </w:p>
     <w:p>
       <w:pPr>
-        <w:rPr>
-          <w:b/>
-          <w:bCs/>
-        </w:rPr>
-      </w:pPr>
-    </w:p>
-    <w:p>
-      <w:pPr>
-        <w:rPr>
-          <w:b/>
-          <w:bCs/>
-        </w:rPr>
-      </w:pPr>
-    </w:p>
-    <w:p>
-      <w:pPr>
-        <w:rPr>
-          <w:b/>
-          <w:bCs/>
-        </w:rPr>
-      </w:pPr>
+        <w:spacing w:after="200" w:line="276" w:lineRule="auto"/>
+        <w:rPr>
+          <w:b/>
+          <w:bCs/>
+        </w:rPr>
+      </w:pPr>
+      <w:r>
+        <w:rPr>
+          <w:b/>
+          <w:bCs/>
+        </w:rPr>
+        <w:br w:type="page"/>
+      </w:r>
+    </w:p>
+    <w:p>
+      <w:r>
+        <w:lastRenderedPageBreak/>
+        <w:t>Luego, se agrega un header con el escrito de “Encabezado Viejo”, y luego se tiene un script que lo va a cambiar a “Nuevo encabezado”.</w:t>
+      </w:r>
+    </w:p>
+    <w:p>
+      <w:pPr>
+        <w:rPr>
+          <w:b/>
+          <w:bCs/>
+        </w:rPr>
+      </w:pPr>
+      <w:r>
+        <w:rPr>
+          <w:b/>
+          <w:bCs/>
+        </w:rPr>
+        <w:drawing>
+          <wp:inline distT="0" distB="0" distL="0" distR="0" wp14:anchorId="401F9917" wp14:editId="40587298">
+            <wp:extent cx="2381693" cy="236592"/>
+            <wp:effectExtent l="0" t="0" r="0" b="0"/>
+            <wp:docPr id="1795210722" name="Imagen 1"/>
+            <wp:cNvGraphicFramePr>
+              <a:graphicFrameLocks xmlns:a="http://schemas.openxmlformats.org/drawingml/2006/main" noChangeAspect="1"/>
+            </wp:cNvGraphicFramePr>
+            <a:graphic xmlns:a="http://schemas.openxmlformats.org/drawingml/2006/main">
+              <a:graphicData uri="http://schemas.openxmlformats.org/drawingml/2006/picture">
+                <pic:pic xmlns:pic="http://schemas.openxmlformats.org/drawingml/2006/picture">
+                  <pic:nvPicPr>
+                    <pic:cNvPr id="1795210722" name=""/>
+                    <pic:cNvPicPr/>
+                  </pic:nvPicPr>
+                  <pic:blipFill>
+                    <a:blip r:embed="rId16"/>
+                    <a:stretch>
+                      <a:fillRect/>
+                    </a:stretch>
+                  </pic:blipFill>
+                  <pic:spPr>
+                    <a:xfrm>
+                      <a:off x="0" y="0"/>
+                      <a:ext cx="2457624" cy="244135"/>
+                    </a:xfrm>
+                    <a:prstGeom prst="rect">
+                      <a:avLst/>
+                    </a:prstGeom>
+                  </pic:spPr>
+                </pic:pic>
+              </a:graphicData>
+            </a:graphic>
+          </wp:inline>
+        </w:drawing>
+      </w:r>
+    </w:p>
+    <w:p>
+      <w:pPr>
+        <w:rPr>
+          <w:b/>
+          <w:bCs/>
+        </w:rPr>
+      </w:pPr>
+      <w:r>
+        <w:rPr>
+          <w:b/>
+          <w:bCs/>
+        </w:rPr>
+        <w:drawing>
+          <wp:inline distT="0" distB="0" distL="0" distR="0" wp14:anchorId="792C6930" wp14:editId="0242279A">
+            <wp:extent cx="3615070" cy="690880"/>
+            <wp:effectExtent l="0" t="0" r="4445" b="0"/>
+            <wp:docPr id="56424120" name="Imagen 1"/>
+            <wp:cNvGraphicFramePr>
+              <a:graphicFrameLocks xmlns:a="http://schemas.openxmlformats.org/drawingml/2006/main" noChangeAspect="1"/>
+            </wp:cNvGraphicFramePr>
+            <a:graphic xmlns:a="http://schemas.openxmlformats.org/drawingml/2006/main">
+              <a:graphicData uri="http://schemas.openxmlformats.org/drawingml/2006/picture">
+                <pic:pic xmlns:pic="http://schemas.openxmlformats.org/drawingml/2006/picture">
+                  <pic:nvPicPr>
+                    <pic:cNvPr id="56424120" name=""/>
+                    <pic:cNvPicPr/>
+                  </pic:nvPicPr>
+                  <pic:blipFill>
+                    <a:blip r:embed="rId17"/>
+                    <a:stretch>
+                      <a:fillRect/>
+                    </a:stretch>
+                  </pic:blipFill>
+                  <pic:spPr>
+                    <a:xfrm>
+                      <a:off x="0" y="0"/>
+                      <a:ext cx="3643857" cy="696382"/>
+                    </a:xfrm>
+                    <a:prstGeom prst="rect">
+                      <a:avLst/>
+                    </a:prstGeom>
+                  </pic:spPr>
+                </pic:pic>
+              </a:graphicData>
+            </a:graphic>
+          </wp:inline>
+        </w:drawing>
+      </w:r>
+    </w:p>
+    <w:p>
+      <w:pPr>
+        <w:rPr>
+          <w:b/>
+          <w:bCs/>
+        </w:rPr>
+      </w:pPr>
+      <w:r>
+        <w:rPr>
+          <w:b/>
+          <w:bCs/>
+        </w:rPr>
+        <w:drawing>
+          <wp:inline distT="0" distB="0" distL="0" distR="0" wp14:anchorId="7554F7AF" wp14:editId="4E247FFE">
+            <wp:extent cx="2392326" cy="361257"/>
+            <wp:effectExtent l="0" t="0" r="0" b="1270"/>
+            <wp:docPr id="1487356695" name="Imagen 1"/>
+            <wp:cNvGraphicFramePr>
+              <a:graphicFrameLocks xmlns:a="http://schemas.openxmlformats.org/drawingml/2006/main" noChangeAspect="1"/>
+            </wp:cNvGraphicFramePr>
+            <a:graphic xmlns:a="http://schemas.openxmlformats.org/drawingml/2006/main">
+              <a:graphicData uri="http://schemas.openxmlformats.org/drawingml/2006/picture">
+                <pic:pic xmlns:pic="http://schemas.openxmlformats.org/drawingml/2006/picture">
+                  <pic:nvPicPr>
+                    <pic:cNvPr id="1487356695" name=""/>
+                    <pic:cNvPicPr/>
+                  </pic:nvPicPr>
+                  <pic:blipFill>
+                    <a:blip r:embed="rId18"/>
+                    <a:stretch>
+                      <a:fillRect/>
+                    </a:stretch>
+                  </pic:blipFill>
+                  <pic:spPr>
+                    <a:xfrm>
+                      <a:off x="0" y="0"/>
+                      <a:ext cx="2420887" cy="365570"/>
+                    </a:xfrm>
+                    <a:prstGeom prst="rect">
+                      <a:avLst/>
+                    </a:prstGeom>
+                  </pic:spPr>
+                </pic:pic>
+              </a:graphicData>
+            </a:graphic>
+          </wp:inline>
+        </w:drawing>
+      </w:r>
+    </w:p>
+    <w:p>
+      <w:pPr>
+        <w:rPr>
+          <w:b/>
+          <w:bCs/>
+        </w:rPr>
+      </w:pPr>
+      <w:r>
+        <w:rPr>
+          <w:b/>
+          <w:bCs/>
+        </w:rPr>
+        <w:drawing>
+          <wp:inline distT="0" distB="0" distL="0" distR="0" wp14:anchorId="0894D535" wp14:editId="442FB1DC">
+            <wp:extent cx="2658139" cy="386639"/>
+            <wp:effectExtent l="0" t="0" r="0" b="0"/>
+            <wp:docPr id="516250971" name="Imagen 1"/>
+            <wp:cNvGraphicFramePr>
+              <a:graphicFrameLocks xmlns:a="http://schemas.openxmlformats.org/drawingml/2006/main" noChangeAspect="1"/>
+            </wp:cNvGraphicFramePr>
+            <a:graphic xmlns:a="http://schemas.openxmlformats.org/drawingml/2006/main">
+              <a:graphicData uri="http://schemas.openxmlformats.org/drawingml/2006/picture">
+                <pic:pic xmlns:pic="http://schemas.openxmlformats.org/drawingml/2006/picture">
+                  <pic:nvPicPr>
+                    <pic:cNvPr id="516250971" name=""/>
+                    <pic:cNvPicPr/>
+                  </pic:nvPicPr>
+                  <pic:blipFill>
+                    <a:blip r:embed="rId19"/>
+                    <a:stretch>
+                      <a:fillRect/>
+                    </a:stretch>
+                  </pic:blipFill>
+                  <pic:spPr>
+                    <a:xfrm>
+                      <a:off x="0" y="0"/>
+                      <a:ext cx="2675331" cy="389140"/>
+                    </a:xfrm>
+                    <a:prstGeom prst="rect">
+                      <a:avLst/>
+                    </a:prstGeom>
+                  </pic:spPr>
+                </pic:pic>
+              </a:graphicData>
+            </a:graphic>
+          </wp:inline>
+        </w:drawing>
+      </w:r>
+    </w:p>
+    <w:p>
+      <w:r>
+        <w:t>Posteriormente, buscaremos los elementos &lt;p&gt; por nombre, y los mismo pero con identificador “main”.</w:t>
+      </w:r>
+    </w:p>
+    <w:p/>
+    <w:p>
+      <w:r>
+        <w:drawing>
+          <wp:inline distT="0" distB="0" distL="0" distR="0" wp14:anchorId="36461A22" wp14:editId="55009072">
+            <wp:extent cx="3289930" cy="4444409"/>
+            <wp:effectExtent l="0" t="0" r="6350" b="0"/>
+            <wp:docPr id="1785796174" name="Imagen 1"/>
+            <wp:cNvGraphicFramePr>
+              <a:graphicFrameLocks xmlns:a="http://schemas.openxmlformats.org/drawingml/2006/main" noChangeAspect="1"/>
+            </wp:cNvGraphicFramePr>
+            <a:graphic xmlns:a="http://schemas.openxmlformats.org/drawingml/2006/main">
+              <a:graphicData uri="http://schemas.openxmlformats.org/drawingml/2006/picture">
+                <pic:pic xmlns:pic="http://schemas.openxmlformats.org/drawingml/2006/picture">
+                  <pic:nvPicPr>
+                    <pic:cNvPr id="1785796174" name=""/>
+                    <pic:cNvPicPr/>
+                  </pic:nvPicPr>
+                  <pic:blipFill>
+                    <a:blip r:embed="rId20"/>
+                    <a:stretch>
+                      <a:fillRect/>
+                    </a:stretch>
+                  </pic:blipFill>
+                  <pic:spPr>
+                    <a:xfrm>
+                      <a:off x="0" y="0"/>
+                      <a:ext cx="3298498" cy="4455983"/>
+                    </a:xfrm>
+                    <a:prstGeom prst="rect">
+                      <a:avLst/>
+                    </a:prstGeom>
+                  </pic:spPr>
+                </pic:pic>
+              </a:graphicData>
+            </a:graphic>
+          </wp:inline>
+        </w:drawing>
+      </w:r>
+    </w:p>
+    <w:p>
+      <w:pPr>
+        <w:spacing w:after="200" w:line="276" w:lineRule="auto"/>
+      </w:pPr>
+      <w:r>
+        <w:br w:type="page"/>
+      </w:r>
+    </w:p>
+    <w:p>
+      <w:r>
+        <w:lastRenderedPageBreak/>
+        <w:t>Luego, se buscarán elementos que tengan el mismo nombre</w:t>
+      </w:r>
+      <w:r>
+        <w:t xml:space="preserve"> de clase</w:t>
+      </w:r>
+      <w:r>
+        <w:t>:</w:t>
+      </w:r>
+      <w:r>
+        <w:br/>
+      </w:r>
+      <w:r>
+        <w:drawing>
+          <wp:inline distT="0" distB="0" distL="0" distR="0" wp14:anchorId="6E0E822B" wp14:editId="3DA4A53B">
+            <wp:extent cx="3219899" cy="1105054"/>
+            <wp:effectExtent l="0" t="0" r="0" b="0"/>
+            <wp:docPr id="873311605" name="Imagen 1"/>
+            <wp:cNvGraphicFramePr>
+              <a:graphicFrameLocks xmlns:a="http://schemas.openxmlformats.org/drawingml/2006/main" noChangeAspect="1"/>
+            </wp:cNvGraphicFramePr>
+            <a:graphic xmlns:a="http://schemas.openxmlformats.org/drawingml/2006/main">
+              <a:graphicData uri="http://schemas.openxmlformats.org/drawingml/2006/picture">
+                <pic:pic xmlns:pic="http://schemas.openxmlformats.org/drawingml/2006/picture">
+                  <pic:nvPicPr>
+                    <pic:cNvPr id="873311605" name=""/>
+                    <pic:cNvPicPr/>
+                  </pic:nvPicPr>
+                  <pic:blipFill>
+                    <a:blip r:embed="rId21"/>
+                    <a:stretch>
+                      <a:fillRect/>
+                    </a:stretch>
+                  </pic:blipFill>
+                  <pic:spPr>
+                    <a:xfrm>
+                      <a:off x="0" y="0"/>
+                      <a:ext cx="3219899" cy="1105054"/>
+                    </a:xfrm>
+                    <a:prstGeom prst="rect">
+                      <a:avLst/>
+                    </a:prstGeom>
+                  </pic:spPr>
+                </pic:pic>
+              </a:graphicData>
+            </a:graphic>
+          </wp:inline>
+        </w:drawing>
+      </w:r>
+    </w:p>
+    <w:p/>
+    <w:p>
+      <w:r>
+        <w:t xml:space="preserve">Posteriormente, se ejecutará un comando que busque a todos los elementos &lt;p&gt;, con la clase </w:t>
+      </w:r>
+      <w:r>
+        <w:rPr>
+          <w:b/>
+          <w:bCs/>
+        </w:rPr>
+        <w:t>intro</w:t>
+      </w:r>
+      <w:r>
+        <w:t>.</w:t>
+      </w:r>
+    </w:p>
+    <w:p>
+      <w:r>
+        <w:drawing>
+          <wp:inline distT="0" distB="0" distL="0" distR="0" wp14:anchorId="0C2A6E5D" wp14:editId="52D89E48">
+            <wp:extent cx="2867425" cy="1086002"/>
+            <wp:effectExtent l="0" t="0" r="0" b="0"/>
+            <wp:docPr id="1751134971" name="Imagen 1"/>
+            <wp:cNvGraphicFramePr>
+              <a:graphicFrameLocks xmlns:a="http://schemas.openxmlformats.org/drawingml/2006/main" noChangeAspect="1"/>
+            </wp:cNvGraphicFramePr>
+            <a:graphic xmlns:a="http://schemas.openxmlformats.org/drawingml/2006/main">
+              <a:graphicData uri="http://schemas.openxmlformats.org/drawingml/2006/picture">
+                <pic:pic xmlns:pic="http://schemas.openxmlformats.org/drawingml/2006/picture">
+                  <pic:nvPicPr>
+                    <pic:cNvPr id="1751134971" name=""/>
+                    <pic:cNvPicPr/>
+                  </pic:nvPicPr>
+                  <pic:blipFill>
+                    <a:blip r:embed="rId22"/>
+                    <a:stretch>
+                      <a:fillRect/>
+                    </a:stretch>
+                  </pic:blipFill>
+                  <pic:spPr>
+                    <a:xfrm>
+                      <a:off x="0" y="0"/>
+                      <a:ext cx="2867425" cy="1086002"/>
+                    </a:xfrm>
+                    <a:prstGeom prst="rect">
+                      <a:avLst/>
+                    </a:prstGeom>
+                  </pic:spPr>
+                </pic:pic>
+              </a:graphicData>
+            </a:graphic>
+          </wp:inline>
+        </w:drawing>
+      </w:r>
+    </w:p>
+    <w:p/>
+    <w:p>
+      <w:r>
+        <w:t>Luego, los elementos listados que estén desordenados.</w:t>
+      </w:r>
+    </w:p>
+    <w:p>
+      <w:r>
+        <w:drawing>
+          <wp:inline distT="0" distB="0" distL="0" distR="0" wp14:anchorId="156EF672" wp14:editId="5CF12743">
+            <wp:extent cx="3743847" cy="800212"/>
+            <wp:effectExtent l="0" t="0" r="0" b="0"/>
+            <wp:docPr id="574592502" name="Imagen 1"/>
+            <wp:cNvGraphicFramePr>
+              <a:graphicFrameLocks xmlns:a="http://schemas.openxmlformats.org/drawingml/2006/main" noChangeAspect="1"/>
+            </wp:cNvGraphicFramePr>
+            <a:graphic xmlns:a="http://schemas.openxmlformats.org/drawingml/2006/main">
+              <a:graphicData uri="http://schemas.openxmlformats.org/drawingml/2006/picture">
+                <pic:pic xmlns:pic="http://schemas.openxmlformats.org/drawingml/2006/picture">
+                  <pic:nvPicPr>
+                    <pic:cNvPr id="574592502" name=""/>
+                    <pic:cNvPicPr/>
+                  </pic:nvPicPr>
+                  <pic:blipFill>
+                    <a:blip r:embed="rId23"/>
+                    <a:stretch>
+                      <a:fillRect/>
+                    </a:stretch>
+                  </pic:blipFill>
+                  <pic:spPr>
+                    <a:xfrm>
+                      <a:off x="0" y="0"/>
+                      <a:ext cx="3743847" cy="800212"/>
+                    </a:xfrm>
+                    <a:prstGeom prst="rect">
+                      <a:avLst/>
+                    </a:prstGeom>
+                  </pic:spPr>
+                </pic:pic>
+              </a:graphicData>
+            </a:graphic>
+          </wp:inline>
+        </w:drawing>
+      </w:r>
+    </w:p>
+    <w:p/>
+    <w:p>
+      <w:r>
+        <w:t>Luego que muestre el header.</w:t>
+      </w:r>
+    </w:p>
+    <w:p>
+      <w:r>
+        <w:drawing>
+          <wp:inline distT="0" distB="0" distL="0" distR="0" wp14:anchorId="241221D6" wp14:editId="66A8C6B6">
+            <wp:extent cx="2991267" cy="1095528"/>
+            <wp:effectExtent l="0" t="0" r="0" b="9525"/>
+            <wp:docPr id="1397305382" name="Imagen 1"/>
+            <wp:cNvGraphicFramePr>
+              <a:graphicFrameLocks xmlns:a="http://schemas.openxmlformats.org/drawingml/2006/main" noChangeAspect="1"/>
+            </wp:cNvGraphicFramePr>
+            <a:graphic xmlns:a="http://schemas.openxmlformats.org/drawingml/2006/main">
+              <a:graphicData uri="http://schemas.openxmlformats.org/drawingml/2006/picture">
+                <pic:pic xmlns:pic="http://schemas.openxmlformats.org/drawingml/2006/picture">
+                  <pic:nvPicPr>
+                    <pic:cNvPr id="1397305382" name=""/>
+                    <pic:cNvPicPr/>
+                  </pic:nvPicPr>
+                  <pic:blipFill>
+                    <a:blip r:embed="rId24"/>
+                    <a:stretch>
+                      <a:fillRect/>
+                    </a:stretch>
+                  </pic:blipFill>
+                  <pic:spPr>
+                    <a:xfrm>
+                      <a:off x="0" y="0"/>
+                      <a:ext cx="2991267" cy="1095528"/>
+                    </a:xfrm>
+                    <a:prstGeom prst="rect">
+                      <a:avLst/>
+                    </a:prstGeom>
+                  </pic:spPr>
+                </pic:pic>
+              </a:graphicData>
+            </a:graphic>
+          </wp:inline>
+        </w:drawing>
+      </w:r>
+    </w:p>
+    <w:p/>
+    <w:p>
+      <w:r>
+        <w:t>Elementos con la clase list.</w:t>
+      </w:r>
+    </w:p>
+    <w:p>
+      <w:r>
+        <w:drawing>
+          <wp:inline distT="0" distB="0" distL="0" distR="0" wp14:anchorId="06C75AB5" wp14:editId="28EF7C17">
+            <wp:extent cx="2981741" cy="704948"/>
+            <wp:effectExtent l="0" t="0" r="9525" b="0"/>
+            <wp:docPr id="1935626752" name="Imagen 1"/>
+            <wp:cNvGraphicFramePr>
+              <a:graphicFrameLocks xmlns:a="http://schemas.openxmlformats.org/drawingml/2006/main" noChangeAspect="1"/>
+            </wp:cNvGraphicFramePr>
+            <a:graphic xmlns:a="http://schemas.openxmlformats.org/drawingml/2006/main">
+              <a:graphicData uri="http://schemas.openxmlformats.org/drawingml/2006/picture">
+                <pic:pic xmlns:pic="http://schemas.openxmlformats.org/drawingml/2006/picture">
+                  <pic:nvPicPr>
+                    <pic:cNvPr id="1935626752" name=""/>
+                    <pic:cNvPicPr/>
+                  </pic:nvPicPr>
+                  <pic:blipFill>
+                    <a:blip r:embed="rId25"/>
+                    <a:stretch>
+                      <a:fillRect/>
+                    </a:stretch>
+                  </pic:blipFill>
+                  <pic:spPr>
+                    <a:xfrm>
+                      <a:off x="0" y="0"/>
+                      <a:ext cx="2981741" cy="704948"/>
+                    </a:xfrm>
+                    <a:prstGeom prst="rect">
+                      <a:avLst/>
+                    </a:prstGeom>
+                  </pic:spPr>
+                </pic:pic>
+              </a:graphicData>
+            </a:graphic>
+          </wp:inline>
+        </w:drawing>
+      </w:r>
+    </w:p>
+    <w:p>
+      <w:pPr>
+        <w:spacing w:after="200" w:line="276" w:lineRule="auto"/>
+      </w:pPr>
+      <w:r>
+        <w:br w:type="page"/>
+      </w:r>
+    </w:p>
+    <w:p/>
+    <w:p>
+      <w:r>
+        <w:t>Imprimir elementos con forEach:</w:t>
+      </w:r>
+    </w:p>
+    <w:p/>
+    <w:p>
+      <w:r>
+        <w:drawing>
+          <wp:inline distT="0" distB="0" distL="0" distR="0" wp14:anchorId="68C08C28" wp14:editId="3DCDB844">
+            <wp:extent cx="3591426" cy="2019582"/>
+            <wp:effectExtent l="0" t="0" r="9525" b="0"/>
+            <wp:docPr id="1649060499" name="Imagen 1"/>
+            <wp:cNvGraphicFramePr>
+              <a:graphicFrameLocks xmlns:a="http://schemas.openxmlformats.org/drawingml/2006/main" noChangeAspect="1"/>
+            </wp:cNvGraphicFramePr>
+            <a:graphic xmlns:a="http://schemas.openxmlformats.org/drawingml/2006/main">
+              <a:graphicData uri="http://schemas.openxmlformats.org/drawingml/2006/picture">
+                <pic:pic xmlns:pic="http://schemas.openxmlformats.org/drawingml/2006/picture">
+                  <pic:nvPicPr>
+                    <pic:cNvPr id="1649060499" name=""/>
+                    <pic:cNvPicPr/>
+                  </pic:nvPicPr>
+                  <pic:blipFill>
+                    <a:blip r:embed="rId26"/>
+                    <a:stretch>
+                      <a:fillRect/>
+                    </a:stretch>
+                  </pic:blipFill>
+                  <pic:spPr>
+                    <a:xfrm>
+                      <a:off x="0" y="0"/>
+                      <a:ext cx="3591426" cy="2019582"/>
+                    </a:xfrm>
+                    <a:prstGeom prst="rect">
+                      <a:avLst/>
+                    </a:prstGeom>
+                  </pic:spPr>
+                </pic:pic>
+              </a:graphicData>
+            </a:graphic>
+          </wp:inline>
+        </w:drawing>
+      </w:r>
+    </w:p>
+    <w:p/>
+    <w:p>
+      <w:r>
+        <w:t>Selecciona al elemento h1 y cambia su color a azul.</w:t>
+      </w:r>
+    </w:p>
+    <w:p>
+      <w:r>
+        <w:drawing>
+          <wp:inline distT="0" distB="0" distL="0" distR="0" wp14:anchorId="5DEB04EC" wp14:editId="1C28CC05">
+            <wp:extent cx="3305636" cy="3238952"/>
+            <wp:effectExtent l="0" t="0" r="9525" b="0"/>
+            <wp:docPr id="677352299" name="Imagen 1"/>
+            <wp:cNvGraphicFramePr>
+              <a:graphicFrameLocks xmlns:a="http://schemas.openxmlformats.org/drawingml/2006/main" noChangeAspect="1"/>
+            </wp:cNvGraphicFramePr>
+            <a:graphic xmlns:a="http://schemas.openxmlformats.org/drawingml/2006/main">
+              <a:graphicData uri="http://schemas.openxmlformats.org/drawingml/2006/picture">
+                <pic:pic xmlns:pic="http://schemas.openxmlformats.org/drawingml/2006/picture">
+                  <pic:nvPicPr>
+                    <pic:cNvPr id="677352299" name=""/>
+                    <pic:cNvPicPr/>
+                  </pic:nvPicPr>
+                  <pic:blipFill>
+                    <a:blip r:embed="rId27"/>
+                    <a:stretch>
+                      <a:fillRect/>
+                    </a:stretch>
+                  </pic:blipFill>
+                  <pic:spPr>
+                    <a:xfrm>
+                      <a:off x="0" y="0"/>
+                      <a:ext cx="3305636" cy="3238952"/>
+                    </a:xfrm>
+                    <a:prstGeom prst="rect">
+                      <a:avLst/>
+                    </a:prstGeom>
+                  </pic:spPr>
+                </pic:pic>
+              </a:graphicData>
+            </a:graphic>
+          </wp:inline>
+        </w:drawing>
+      </w:r>
+    </w:p>
+    <w:p/>
+    <w:p>
+      <w:pPr>
+        <w:spacing w:after="200" w:line="276" w:lineRule="auto"/>
+      </w:pPr>
+      <w:r>
+        <w:br w:type="page"/>
+      </w:r>
+    </w:p>
+    <w:p>
+      <w:pPr>
+        <w:rPr>
+          <w:b/>
+          <w:bCs/>
+        </w:rPr>
+      </w:pPr>
+      <w:r>
+        <w:lastRenderedPageBreak/>
+        <w:t xml:space="preserve">Muestra el formulario con la id </w:t>
+      </w:r>
+      <w:r>
+        <w:rPr>
+          <w:b/>
+          <w:bCs/>
+        </w:rPr>
+        <w:t>frm1</w:t>
+      </w:r>
+      <w:r>
+        <w:rPr>
+          <w:b/>
+          <w:bCs/>
+        </w:rPr>
+        <w:t>.</w:t>
+      </w:r>
+    </w:p>
+    <w:p/>
+    <w:p>
+      <w:r>
+        <w:drawing>
+          <wp:inline distT="0" distB="0" distL="0" distR="0" wp14:anchorId="3F4A5238" wp14:editId="21410DCE">
+            <wp:extent cx="3077004" cy="1991003"/>
+            <wp:effectExtent l="0" t="0" r="0" b="9525"/>
+            <wp:docPr id="1374142187" name="Imagen 1"/>
+            <wp:cNvGraphicFramePr>
+              <a:graphicFrameLocks xmlns:a="http://schemas.openxmlformats.org/drawingml/2006/main" noChangeAspect="1"/>
+            </wp:cNvGraphicFramePr>
+            <a:graphic xmlns:a="http://schemas.openxmlformats.org/drawingml/2006/main">
+              <a:graphicData uri="http://schemas.openxmlformats.org/drawingml/2006/picture">
+                <pic:pic xmlns:pic="http://schemas.openxmlformats.org/drawingml/2006/picture">
+                  <pic:nvPicPr>
+                    <pic:cNvPr id="1374142187" name=""/>
+                    <pic:cNvPicPr/>
+                  </pic:nvPicPr>
+                  <pic:blipFill>
+                    <a:blip r:embed="rId28"/>
+                    <a:stretch>
+                      <a:fillRect/>
+                    </a:stretch>
+                  </pic:blipFill>
+                  <pic:spPr>
+                    <a:xfrm>
+                      <a:off x="0" y="0"/>
+                      <a:ext cx="3077004" cy="1991003"/>
+                    </a:xfrm>
+                    <a:prstGeom prst="rect">
+                      <a:avLst/>
+                    </a:prstGeom>
+                  </pic:spPr>
+                </pic:pic>
+              </a:graphicData>
+            </a:graphic>
+          </wp:inline>
+        </w:drawing>
+      </w:r>
+    </w:p>
+    <w:p/>
+    <w:p>
+      <w:r>
+        <w:t>Agrega elementos al DOM, los cuales serán visibles inmediatamente en el documento.</w:t>
+      </w:r>
+    </w:p>
+    <w:p/>
+    <w:p>
+      <w:r>
+        <w:drawing>
+          <wp:inline distT="0" distB="0" distL="0" distR="0" wp14:anchorId="0370EC73" wp14:editId="1E2B9946">
+            <wp:extent cx="3391373" cy="3686689"/>
+            <wp:effectExtent l="0" t="0" r="0" b="9525"/>
+            <wp:docPr id="1915009341" name="Imagen 1"/>
+            <wp:cNvGraphicFramePr>
+              <a:graphicFrameLocks xmlns:a="http://schemas.openxmlformats.org/drawingml/2006/main" noChangeAspect="1"/>
+            </wp:cNvGraphicFramePr>
+            <a:graphic xmlns:a="http://schemas.openxmlformats.org/drawingml/2006/main">
+              <a:graphicData uri="http://schemas.openxmlformats.org/drawingml/2006/picture">
+                <pic:pic xmlns:pic="http://schemas.openxmlformats.org/drawingml/2006/picture">
+                  <pic:nvPicPr>
+                    <pic:cNvPr id="1915009341" name=""/>
+                    <pic:cNvPicPr/>
+                  </pic:nvPicPr>
+                  <pic:blipFill>
+                    <a:blip r:embed="rId29"/>
+                    <a:stretch>
+                      <a:fillRect/>
+                    </a:stretch>
+                  </pic:blipFill>
+                  <pic:spPr>
+                    <a:xfrm>
+                      <a:off x="0" y="0"/>
+                      <a:ext cx="3391373" cy="3686689"/>
+                    </a:xfrm>
+                    <a:prstGeom prst="rect">
+                      <a:avLst/>
+                    </a:prstGeom>
+                  </pic:spPr>
+                </pic:pic>
+              </a:graphicData>
+            </a:graphic>
+          </wp:inline>
+        </w:drawing>
+      </w:r>
+    </w:p>
+    <w:p/>
+    <w:p>
+      <w:pPr>
+        <w:spacing w:after="200" w:line="276" w:lineRule="auto"/>
+      </w:pPr>
+      <w:r>
+        <w:br w:type="page"/>
+      </w:r>
+    </w:p>
+    <w:p>
+      <w:r>
+        <w:lastRenderedPageBreak/>
+        <w:t>Validación de formulario:</w:t>
+      </w:r>
+      <w:r>
+        <w:br/>
+      </w:r>
+      <w:r>
+        <w:drawing>
+          <wp:inline distT="0" distB="0" distL="0" distR="0" wp14:anchorId="16791D64" wp14:editId="3F694218">
+            <wp:extent cx="3705742" cy="2248214"/>
+            <wp:effectExtent l="0" t="0" r="0" b="0"/>
+            <wp:docPr id="1788330457" name="Imagen 1"/>
+            <wp:cNvGraphicFramePr>
+              <a:graphicFrameLocks xmlns:a="http://schemas.openxmlformats.org/drawingml/2006/main" noChangeAspect="1"/>
+            </wp:cNvGraphicFramePr>
+            <a:graphic xmlns:a="http://schemas.openxmlformats.org/drawingml/2006/main">
+              <a:graphicData uri="http://schemas.openxmlformats.org/drawingml/2006/picture">
+                <pic:pic xmlns:pic="http://schemas.openxmlformats.org/drawingml/2006/picture">
+                  <pic:nvPicPr>
+                    <pic:cNvPr id="1788330457" name=""/>
+                    <pic:cNvPicPr/>
+                  </pic:nvPicPr>
+                  <pic:blipFill>
+                    <a:blip r:embed="rId30"/>
+                    <a:stretch>
+                      <a:fillRect/>
+                    </a:stretch>
+                  </pic:blipFill>
+                  <pic:spPr>
+                    <a:xfrm>
+                      <a:off x="0" y="0"/>
+                      <a:ext cx="3705742" cy="2248214"/>
+                    </a:xfrm>
+                    <a:prstGeom prst="rect">
+                      <a:avLst/>
+                    </a:prstGeom>
+                  </pic:spPr>
+                </pic:pic>
+              </a:graphicData>
+            </a:graphic>
+          </wp:inline>
+        </w:drawing>
+      </w:r>
+    </w:p>
+    <w:p/>
+    <w:p>
+      <w:r>
+        <w:t>Validación numérica:</w:t>
+      </w:r>
+      <w:r>
+        <w:br/>
+      </w:r>
+      <w:r>
+        <w:drawing>
+          <wp:inline distT="0" distB="0" distL="0" distR="0" wp14:anchorId="7983F610" wp14:editId="5683AAB0">
+            <wp:extent cx="3315163" cy="1476581"/>
+            <wp:effectExtent l="0" t="0" r="0" b="9525"/>
+            <wp:docPr id="1764401130" name="Imagen 1"/>
+            <wp:cNvGraphicFramePr>
+              <a:graphicFrameLocks xmlns:a="http://schemas.openxmlformats.org/drawingml/2006/main" noChangeAspect="1"/>
+            </wp:cNvGraphicFramePr>
+            <a:graphic xmlns:a="http://schemas.openxmlformats.org/drawingml/2006/main">
+              <a:graphicData uri="http://schemas.openxmlformats.org/drawingml/2006/picture">
+                <pic:pic xmlns:pic="http://schemas.openxmlformats.org/drawingml/2006/picture">
+                  <pic:nvPicPr>
+                    <pic:cNvPr id="1764401130" name=""/>
+                    <pic:cNvPicPr/>
+                  </pic:nvPicPr>
+                  <pic:blipFill>
+                    <a:blip r:embed="rId31"/>
+                    <a:stretch>
+                      <a:fillRect/>
+                    </a:stretch>
+                  </pic:blipFill>
+                  <pic:spPr>
+                    <a:xfrm>
+                      <a:off x="0" y="0"/>
+                      <a:ext cx="3315163" cy="1476581"/>
+                    </a:xfrm>
+                    <a:prstGeom prst="rect">
+                      <a:avLst/>
+                    </a:prstGeom>
+                  </pic:spPr>
+                </pic:pic>
+              </a:graphicData>
+            </a:graphic>
+          </wp:inline>
+        </w:drawing>
+      </w:r>
+    </w:p>
+    <w:p/>
+    <w:p>
+      <w:r>
+        <w:t xml:space="preserve">Cambiar atributo de una imagen y agregar hora a la etiqueta </w:t>
+      </w:r>
+      <w:r>
+        <w:rPr>
+          <w:b/>
+          <w:bCs/>
+        </w:rPr>
+        <w:t>demo</w:t>
+      </w:r>
+      <w:r>
+        <w:br/>
+      </w:r>
+      <w:r>
+        <w:br/>
+      </w:r>
+      <w:r>
+        <w:drawing>
+          <wp:inline distT="0" distB="0" distL="0" distR="0" wp14:anchorId="5247A531" wp14:editId="21993586">
+            <wp:extent cx="4363059" cy="1057423"/>
+            <wp:effectExtent l="0" t="0" r="0" b="9525"/>
+            <wp:docPr id="403334592" name="Imagen 1"/>
+            <wp:cNvGraphicFramePr>
+              <a:graphicFrameLocks xmlns:a="http://schemas.openxmlformats.org/drawingml/2006/main" noChangeAspect="1"/>
+            </wp:cNvGraphicFramePr>
+            <a:graphic xmlns:a="http://schemas.openxmlformats.org/drawingml/2006/main">
+              <a:graphicData uri="http://schemas.openxmlformats.org/drawingml/2006/picture">
+                <pic:pic xmlns:pic="http://schemas.openxmlformats.org/drawingml/2006/picture">
+                  <pic:nvPicPr>
+                    <pic:cNvPr id="403334592" name=""/>
+                    <pic:cNvPicPr/>
+                  </pic:nvPicPr>
+                  <pic:blipFill>
+                    <a:blip r:embed="rId32"/>
+                    <a:stretch>
+                      <a:fillRect/>
+                    </a:stretch>
+                  </pic:blipFill>
+                  <pic:spPr>
+                    <a:xfrm>
+                      <a:off x="0" y="0"/>
+                      <a:ext cx="4363059" cy="1057423"/>
+                    </a:xfrm>
+                    <a:prstGeom prst="rect">
+                      <a:avLst/>
+                    </a:prstGeom>
+                  </pic:spPr>
+                </pic:pic>
+              </a:graphicData>
+            </a:graphic>
+          </wp:inline>
+        </w:drawing>
+      </w:r>
+    </w:p>
+    <w:p/>
+    <w:p>
+      <w:pPr>
+        <w:spacing w:after="200" w:line="276" w:lineRule="auto"/>
+      </w:pPr>
+      <w:r>
+        <w:br w:type="page"/>
+      </w:r>
+    </w:p>
+    <w:p>
+      <w:pPr>
+        <w:pStyle w:val="Ttulo1"/>
+      </w:pPr>
+      <w:r>
+        <w:lastRenderedPageBreak/>
+        <w:t>Conclusión</w:t>
+      </w:r>
+    </w:p>
+    <w:p/>
+    <w:p>
+      <w:r>
+        <w:t xml:space="preserve">En esta actividad se aprendió a como </w:t>
+      </w:r>
+      <w:r>
+        <w:t>utilizar comandos dentro de</w:t>
+      </w:r>
+      <w:r>
+        <w:t xml:space="preserve"> la terminal de</w:t>
+      </w:r>
+      <w:r>
+        <w:t xml:space="preserve"> Visual Studio Code y </w:t>
+      </w:r>
+      <w:r>
+        <w:t>del navegador para modificar el DOM dentro de un maquetado web.</w:t>
+      </w:r>
     </w:p>
     <w:sectPr>
-      <w:headerReference w:type="default" r:id="rId16"/>
-      <w:footerReference w:type="default" r:id="rId17"/>
+      <w:headerReference w:type="default" r:id="rId33"/>
+      <w:footerReference w:type="default" r:id="rId34"/>
       <w:pgSz w:w="12240" w:h="15840"/>
       <w:pgMar w:top="1417" w:right="1701" w:bottom="1417" w:left="1701" w:header="708" w:footer="708" w:gutter="0"/>
       <w:pgNumType w:start="1"/>

</xml_diff>